<commit_message>
1, add user manager
</commit_message>
<xml_diff>
--- a/doc/详细设计/MCS详细设计.docx
+++ b/doc/详细设计/MCS详细设计.docx
@@ -2654,9 +2654,6 @@
     <w:p>
       <w:pPr>
         <w:pStyle w:val="3"/>
-        <w:rPr>
-          <w:rFonts w:hint="eastAsia"/>
-        </w:rPr>
       </w:pPr>
       <w:bookmarkStart w:id="2" w:name="_Toc436445618"/>
       <w:bookmarkStart w:id="3" w:name="_Toc330473631"/>
@@ -2712,8 +2709,8 @@
       <w:pPr>
         <w:pStyle w:val="3"/>
       </w:pPr>
-      <w:bookmarkStart w:id="4" w:name="_Toc436445619"/>
-      <w:bookmarkStart w:id="5" w:name="_Toc330473632"/>
+      <w:bookmarkStart w:id="4" w:name="_Toc330473632"/>
+      <w:bookmarkStart w:id="5" w:name="_Toc436445619"/>
       <w:r>
         <w:rPr>
           <w:rFonts w:hint="eastAsia"/>
@@ -2735,7 +2732,7 @@
         </w:rPr>
         <w:t>背景</w:t>
       </w:r>
-      <w:bookmarkEnd w:id="5"/>
+      <w:bookmarkEnd w:id="4"/>
     </w:p>
     <w:p>
       <w:pPr>
@@ -2744,9 +2741,6 @@
           <w:numId w:val="1"/>
         </w:numPr>
         <w:spacing w:line="360" w:lineRule="auto"/>
-        <w:rPr>
-          <w:rFonts w:hint="eastAsia"/>
-        </w:rPr>
       </w:pPr>
       <w:r>
         <w:rPr>
@@ -2878,9 +2872,6 @@
       <w:pPr>
         <w:spacing w:line="360" w:lineRule="auto"/>
         <w:ind w:firstLine="435"/>
-        <w:rPr>
-          <w:rFonts w:hint="eastAsia"/>
-        </w:rPr>
       </w:pPr>
       <w:r>
         <w:rPr>
@@ -2897,7 +2888,7 @@
         <w:ind w:firstLine="425"/>
         <w:jc w:val="left"/>
         <w:rPr>
-          <w:rFonts w:ascii="TimesNewRomanPSMT" w:hAnsi="TimesNewRomanPSMT" w:cs="TimesNewRomanPSMT" w:hint="eastAsia"/>
+          <w:rFonts w:ascii="TimesNewRomanPSMT" w:hAnsi="TimesNewRomanPSMT" w:cs="TimesNewRomanPSMT"/>
           <w:kern w:val="0"/>
           <w:szCs w:val="21"/>
         </w:rPr>
@@ -3015,7 +3006,6 @@
         <w:ind w:firstLine="425"/>
         <w:jc w:val="left"/>
         <w:rPr>
-          <w:rFonts w:hint="eastAsia"/>
           <w:iCs/>
           <w:kern w:val="0"/>
           <w:szCs w:val="21"/>
@@ -3036,15 +3026,7 @@
           <w:kern w:val="0"/>
           <w:szCs w:val="21"/>
         </w:rPr>
-        <w:t>Interb</w:t>
-      </w:r>
-      <w:r>
-        <w:rPr>
-          <w:iCs/>
-          <w:kern w:val="0"/>
-          <w:szCs w:val="21"/>
-        </w:rPr>
-        <w:t>ay</w:t>
+        <w:t>Interbay</w:t>
       </w:r>
       <w:proofErr w:type="spellEnd"/>
       <w:r>
@@ -3082,7 +3064,6 @@
         <w:ind w:firstLine="425"/>
         <w:jc w:val="left"/>
         <w:rPr>
-          <w:rFonts w:hint="eastAsia"/>
           <w:iCs/>
           <w:kern w:val="0"/>
           <w:szCs w:val="21"/>
@@ -3171,7 +3152,6 @@
         <w:ind w:firstLine="425"/>
         <w:jc w:val="left"/>
         <w:rPr>
-          <w:rFonts w:hint="eastAsia"/>
           <w:iCs/>
           <w:kern w:val="0"/>
           <w:szCs w:val="21"/>
@@ -3194,7 +3174,7 @@
         <w:ind w:firstLine="425"/>
         <w:jc w:val="left"/>
         <w:rPr>
-          <w:rFonts w:ascii="TimesNewRomanPSMT" w:hAnsi="TimesNewRomanPSMT" w:cs="TimesNewRomanPSMT" w:hint="eastAsia"/>
+          <w:rFonts w:ascii="TimesNewRomanPSMT" w:hAnsi="TimesNewRomanPSMT" w:cs="TimesNewRomanPSMT"/>
           <w:kern w:val="0"/>
           <w:szCs w:val="21"/>
         </w:rPr>
@@ -3224,7 +3204,7 @@
         <w:ind w:firstLine="425"/>
         <w:jc w:val="left"/>
         <w:rPr>
-          <w:rFonts w:ascii="TimesNewRomanPSMT" w:hAnsi="TimesNewRomanPSMT" w:cs="TimesNewRomanPSMT" w:hint="eastAsia"/>
+          <w:rFonts w:ascii="TimesNewRomanPSMT" w:hAnsi="TimesNewRomanPSMT" w:cs="TimesNewRomanPSMT"/>
           <w:kern w:val="0"/>
           <w:szCs w:val="21"/>
         </w:rPr>
@@ -3286,25 +3266,41 @@
         <w:ind w:firstLine="425"/>
         <w:jc w:val="left"/>
         <w:rPr>
+          <w:rFonts w:ascii="TimesNewRomanPSMT" w:hAnsi="TimesNewRomanPSMT" w:cs="TimesNewRomanPSMT"/>
+          <w:kern w:val="0"/>
+          <w:szCs w:val="21"/>
+        </w:rPr>
+      </w:pPr>
+      <w:r>
+        <w:rPr>
           <w:rFonts w:ascii="TimesNewRomanPSMT" w:hAnsi="TimesNewRomanPSMT" w:cs="TimesNewRomanPSMT" w:hint="eastAsia"/>
           <w:kern w:val="0"/>
           <w:szCs w:val="21"/>
         </w:rPr>
-      </w:pPr>
+        <w:t>GUI</w:t>
+      </w:r>
+      <w:r>
+        <w:rPr>
+          <w:iCs/>
+          <w:kern w:val="0"/>
+          <w:szCs w:val="21"/>
+        </w:rPr>
+        <w:t xml:space="preserve"> </w:t>
+      </w:r>
+      <w:r>
+        <w:rPr>
+          <w:rFonts w:ascii="TimesNewRomanPSMT" w:hAnsi="TimesNewRomanPSMT" w:cs="TimesNewRomanPSMT"/>
+          <w:kern w:val="0"/>
+          <w:szCs w:val="21"/>
+        </w:rPr>
+        <w:t>—</w:t>
+      </w:r>
       <w:r>
         <w:rPr>
           <w:rFonts w:ascii="TimesNewRomanPSMT" w:hAnsi="TimesNewRomanPSMT" w:cs="TimesNewRomanPSMT" w:hint="eastAsia"/>
           <w:kern w:val="0"/>
           <w:szCs w:val="21"/>
         </w:rPr>
-        <w:t>GUI</w:t>
-      </w:r>
-      <w:r>
-        <w:rPr>
-          <w:iCs/>
-          <w:kern w:val="0"/>
-          <w:szCs w:val="21"/>
-        </w:rPr>
         <w:t xml:space="preserve"> </w:t>
       </w:r>
       <w:r>
@@ -3313,7 +3309,7 @@
           <w:kern w:val="0"/>
           <w:szCs w:val="21"/>
         </w:rPr>
-        <w:t>—</w:t>
+        <w:t>Graphics</w:t>
       </w:r>
       <w:r>
         <w:rPr>
@@ -3321,7 +3317,7 @@
           <w:kern w:val="0"/>
           <w:szCs w:val="21"/>
         </w:rPr>
-        <w:t xml:space="preserve"> </w:t>
+        <w:t xml:space="preserve"> User </w:t>
       </w:r>
       <w:r>
         <w:rPr>
@@ -3329,7 +3325,7 @@
           <w:kern w:val="0"/>
           <w:szCs w:val="21"/>
         </w:rPr>
-        <w:t>Graphics</w:t>
+        <w:t>Interface</w:t>
       </w:r>
       <w:r>
         <w:rPr>
@@ -3337,22 +3333,6 @@
           <w:kern w:val="0"/>
           <w:szCs w:val="21"/>
         </w:rPr>
-        <w:t xml:space="preserve"> User </w:t>
-      </w:r>
-      <w:r>
-        <w:rPr>
-          <w:rFonts w:ascii="TimesNewRomanPSMT" w:hAnsi="TimesNewRomanPSMT" w:cs="TimesNewRomanPSMT"/>
-          <w:kern w:val="0"/>
-          <w:szCs w:val="21"/>
-        </w:rPr>
-        <w:t>Interface</w:t>
-      </w:r>
-      <w:r>
-        <w:rPr>
-          <w:rFonts w:ascii="TimesNewRomanPSMT" w:hAnsi="TimesNewRomanPSMT" w:cs="TimesNewRomanPSMT" w:hint="eastAsia"/>
-          <w:kern w:val="0"/>
-          <w:szCs w:val="21"/>
-        </w:rPr>
         <w:t xml:space="preserve"> </w:t>
       </w:r>
     </w:p>
@@ -3382,7 +3362,7 @@
         </w:rPr>
         <w:t>参考资料</w:t>
       </w:r>
-      <w:bookmarkEnd w:id="4"/>
+      <w:bookmarkEnd w:id="5"/>
       <w:bookmarkEnd w:id="7"/>
     </w:p>
     <w:p>
@@ -3404,9 +3384,6 @@
           <w:numId w:val="2"/>
         </w:numPr>
         <w:spacing w:line="360" w:lineRule="auto"/>
-        <w:rPr>
-          <w:rFonts w:hint="eastAsia"/>
-        </w:rPr>
       </w:pPr>
       <w:r>
         <w:rPr>
@@ -3440,9 +3417,6 @@
           <w:numId w:val="2"/>
         </w:numPr>
         <w:spacing w:line="360" w:lineRule="auto"/>
-        <w:rPr>
-          <w:rFonts w:hint="eastAsia"/>
-        </w:rPr>
       </w:pPr>
       <w:r>
         <w:rPr>
@@ -3470,9 +3444,6 @@
           <w:numId w:val="2"/>
         </w:numPr>
         <w:spacing w:line="360" w:lineRule="auto"/>
-        <w:rPr>
-          <w:rFonts w:hint="eastAsia"/>
-        </w:rPr>
       </w:pPr>
       <w:r>
         <w:rPr>
@@ -6939,10 +6910,10 @@
       </w:pPr>
       <w:r>
         <w:object w:dxaOrig="7231" w:dyaOrig="9747">
-          <v:shape id="_x0000_i1029" type="#_x0000_t75" style="width:361.5pt;height:487.5pt" o:ole="">
+          <v:shape id="_x0000_i1025" type="#_x0000_t75" style="width:361.5pt;height:487.5pt" o:ole="">
             <v:imagedata r:id="rId9" o:title=""/>
           </v:shape>
-          <o:OLEObject Type="Embed" ProgID="Visio.Drawing.11" ShapeID="_x0000_i1029" DrawAspect="Content" ObjectID="_1404216586" r:id="rId10"/>
+          <o:OLEObject Type="Embed" ProgID="Visio.Drawing.11" ShapeID="_x0000_i1025" DrawAspect="Content" ObjectID="_1404279166" r:id="rId10"/>
         </w:object>
       </w:r>
     </w:p>
@@ -7055,7 +7026,7 @@
         <w:spacing w:line="360" w:lineRule="auto"/>
         <w:ind w:firstLine="420"/>
         <w:rPr>
-          <w:rFonts w:asciiTheme="minorEastAsia" w:eastAsiaTheme="minorEastAsia" w:hAnsiTheme="minorEastAsia" w:hint="eastAsia"/>
+          <w:rFonts w:asciiTheme="minorEastAsia" w:eastAsiaTheme="minorEastAsia" w:hAnsiTheme="minorEastAsia"/>
           <w:szCs w:val="21"/>
         </w:rPr>
       </w:pPr>
@@ -7183,20 +7154,20 @@
         <w:spacing w:line="360" w:lineRule="auto"/>
         <w:ind w:firstLine="420"/>
         <w:rPr>
-          <w:rFonts w:asciiTheme="minorEastAsia" w:eastAsiaTheme="minorEastAsia" w:hAnsiTheme="minorEastAsia" w:hint="eastAsia"/>
-          <w:szCs w:val="21"/>
-        </w:rPr>
-      </w:pPr>
-      <w:r>
-        <w:rPr>
           <w:rFonts w:asciiTheme="minorEastAsia" w:eastAsiaTheme="minorEastAsia" w:hAnsiTheme="minorEastAsia"/>
           <w:szCs w:val="21"/>
         </w:rPr>
+      </w:pPr>
+      <w:r>
+        <w:rPr>
+          <w:rFonts w:asciiTheme="minorEastAsia" w:eastAsiaTheme="minorEastAsia" w:hAnsiTheme="minorEastAsia"/>
+          <w:szCs w:val="21"/>
+        </w:rPr>
         <w:object w:dxaOrig="11433" w:dyaOrig="7734">
-          <v:shape id="_x0000_i1025" type="#_x0000_t75" style="width:414.75pt;height:280.5pt" o:ole="">
+          <v:shape id="_x0000_i1026" type="#_x0000_t75" style="width:414.75pt;height:280.5pt" o:ole="">
             <v:imagedata r:id="rId11" o:title=""/>
           </v:shape>
-          <o:OLEObject Type="Embed" ProgID="Visio.Drawing.11" ShapeID="_x0000_i1025" DrawAspect="Content" ObjectID="_1404216587" r:id="rId12"/>
+          <o:OLEObject Type="Embed" ProgID="Visio.Drawing.11" ShapeID="_x0000_i1026" DrawAspect="Content" ObjectID="_1404279167" r:id="rId12"/>
         </w:object>
       </w:r>
     </w:p>
@@ -7289,20 +7260,20 @@
         <w:spacing w:line="360" w:lineRule="auto"/>
         <w:ind w:firstLine="420"/>
         <w:rPr>
-          <w:rFonts w:asciiTheme="minorEastAsia" w:eastAsiaTheme="minorEastAsia" w:hAnsiTheme="minorEastAsia" w:hint="eastAsia"/>
-          <w:szCs w:val="21"/>
-        </w:rPr>
-      </w:pPr>
-      <w:r>
-        <w:rPr>
           <w:rFonts w:asciiTheme="minorEastAsia" w:eastAsiaTheme="minorEastAsia" w:hAnsiTheme="minorEastAsia"/>
           <w:szCs w:val="21"/>
         </w:rPr>
+      </w:pPr>
+      <w:r>
+        <w:rPr>
+          <w:rFonts w:asciiTheme="minorEastAsia" w:eastAsiaTheme="minorEastAsia" w:hAnsiTheme="minorEastAsia"/>
+          <w:szCs w:val="21"/>
+        </w:rPr>
         <w:object w:dxaOrig="11390" w:dyaOrig="7082">
-          <v:shape id="_x0000_i1026" type="#_x0000_t75" style="width:415.5pt;height:258pt" o:ole="">
+          <v:shape id="_x0000_i1027" type="#_x0000_t75" style="width:415.5pt;height:258pt" o:ole="">
             <v:imagedata r:id="rId13" o:title=""/>
           </v:shape>
-          <o:OLEObject Type="Embed" ProgID="Visio.Drawing.11" ShapeID="_x0000_i1026" DrawAspect="Content" ObjectID="_1404216588" r:id="rId14"/>
+          <o:OLEObject Type="Embed" ProgID="Visio.Drawing.11" ShapeID="_x0000_i1027" DrawAspect="Content" ObjectID="_1404279168" r:id="rId14"/>
         </w:object>
       </w:r>
     </w:p>
@@ -7476,6 +7447,9 @@
       <w:pPr>
         <w:spacing w:line="360" w:lineRule="auto"/>
         <w:ind w:firstLine="420"/>
+        <w:rPr>
+          <w:rFonts w:hint="eastAsia"/>
+        </w:rPr>
       </w:pPr>
       <w:r>
         <w:rPr>
@@ -7487,13 +7461,7 @@
         <w:rPr>
           <w:rFonts w:hint="eastAsia"/>
         </w:rPr>
-        <w:t>反映实时工况，</w:t>
-      </w:r>
-      <w:r>
-        <w:rPr>
-          <w:rFonts w:hint="eastAsia"/>
-        </w:rPr>
-        <w:t>更新频率</w:t>
+        <w:t>反映实时工况，更新频率</w:t>
       </w:r>
       <w:r>
         <w:rPr>
@@ -7517,20 +7485,16 @@
         <w:rPr>
           <w:rFonts w:hint="eastAsia"/>
         </w:rPr>
-        <w:t>秒左右</w:t>
-      </w:r>
-      <w:r>
-        <w:rPr>
-          <w:rFonts w:hint="eastAsia"/>
-        </w:rPr>
-        <w:t>。</w:t>
+        <w:t>秒左右。</w:t>
       </w:r>
     </w:p>
     <w:p>
       <w:pPr>
         <w:pStyle w:val="2"/>
-      </w:pPr>
-      <w:bookmarkStart w:id="16" w:name="_Toc330473650"/>
+        <w:rPr>
+          <w:rFonts w:hint="eastAsia"/>
+        </w:rPr>
+      </w:pPr>
       <w:r>
         <w:rPr>
           <w:rFonts w:hint="eastAsia"/>
@@ -7541,6 +7505,161 @@
         <w:rPr>
           <w:rFonts w:hint="eastAsia"/>
         </w:rPr>
+        <w:t>用户权限管理</w:t>
+      </w:r>
+    </w:p>
+    <w:p>
+      <w:pPr>
+        <w:pStyle w:val="a0"/>
+      </w:pPr>
+      <w:r>
+        <w:rPr>
+          <w:rFonts w:hint="eastAsia"/>
+        </w:rPr>
+        <w:t>用户管理用来控制多个</w:t>
+      </w:r>
+      <w:r>
+        <w:rPr>
+          <w:rFonts w:hint="eastAsia"/>
+        </w:rPr>
+        <w:t>GUI</w:t>
+      </w:r>
+      <w:r>
+        <w:rPr>
+          <w:rFonts w:hint="eastAsia"/>
+        </w:rPr>
+        <w:t>查看与发送命令。用户</w:t>
+      </w:r>
+      <w:r>
+        <w:rPr>
+          <w:rFonts w:hint="eastAsia"/>
+        </w:rPr>
+        <w:t>GUI</w:t>
+      </w:r>
+      <w:r>
+        <w:rPr>
+          <w:rFonts w:hint="eastAsia"/>
+        </w:rPr>
+        <w:t>连接</w:t>
+      </w:r>
+      <w:r>
+        <w:rPr>
+          <w:rFonts w:hint="eastAsia"/>
+        </w:rPr>
+        <w:t>GUI SEVER</w:t>
+      </w:r>
+      <w:r>
+        <w:rPr>
+          <w:rFonts w:hint="eastAsia"/>
+        </w:rPr>
+        <w:t>后，会按用户名与权限分配一个操作</w:t>
+      </w:r>
+      <w:r>
+        <w:rPr>
+          <w:rFonts w:hint="eastAsia"/>
+        </w:rPr>
+        <w:t>ID</w:t>
+      </w:r>
+      <w:r>
+        <w:rPr>
+          <w:rFonts w:hint="eastAsia"/>
+        </w:rPr>
+        <w:t>。之后</w:t>
+      </w:r>
+      <w:r>
+        <w:rPr>
+          <w:rFonts w:hint="eastAsia"/>
+        </w:rPr>
+        <w:t>GUI</w:t>
+      </w:r>
+      <w:r>
+        <w:rPr>
+          <w:rFonts w:hint="eastAsia"/>
+        </w:rPr>
+        <w:t>发送的信息都要把操作</w:t>
+      </w:r>
+      <w:r>
+        <w:rPr>
+          <w:rFonts w:hint="eastAsia"/>
+        </w:rPr>
+        <w:t>ID</w:t>
+      </w:r>
+      <w:r>
+        <w:rPr>
+          <w:rFonts w:hint="eastAsia"/>
+        </w:rPr>
+        <w:t>发送给</w:t>
+      </w:r>
+      <w:r>
+        <w:rPr>
+          <w:rFonts w:hint="eastAsia"/>
+        </w:rPr>
+        <w:t>GUI SERVER</w:t>
+      </w:r>
+      <w:r>
+        <w:rPr>
+          <w:rFonts w:hint="eastAsia"/>
+        </w:rPr>
+        <w:t>。权</w:t>
+      </w:r>
+      <w:r>
+        <w:t>限</w:t>
+      </w:r>
+      <w:r>
+        <w:rPr>
+          <w:rFonts w:hint="eastAsia"/>
+        </w:rPr>
+        <w:t>由</w:t>
+      </w:r>
+      <w:r>
+        <w:rPr>
+          <w:rFonts w:hint="eastAsia"/>
+        </w:rPr>
+        <w:t>GUI SERVER</w:t>
+      </w:r>
+      <w:r>
+        <w:rPr>
+          <w:rFonts w:hint="eastAsia"/>
+        </w:rPr>
+        <w:t>的用户管理模块确定。一般时按正常权限处理。当有管理权限连接后，会针对特定操作</w:t>
+      </w:r>
+      <w:r>
+        <w:rPr>
+          <w:rFonts w:hint="eastAsia"/>
+        </w:rPr>
+        <w:t>ID</w:t>
+      </w:r>
+      <w:r>
+        <w:rPr>
+          <w:rFonts w:hint="eastAsia"/>
+        </w:rPr>
+        <w:t>改变权限，如变成只读权限。</w:t>
+      </w:r>
+      <w:bookmarkStart w:id="16" w:name="_GoBack"/>
+      <w:bookmarkEnd w:id="16"/>
+    </w:p>
+    <w:p>
+      <w:pPr>
+        <w:pStyle w:val="2"/>
+      </w:pPr>
+      <w:bookmarkStart w:id="17" w:name="_Toc330473650"/>
+      <w:r>
+        <w:rPr>
+          <w:rFonts w:hint="eastAsia"/>
+        </w:rPr>
+        <w:lastRenderedPageBreak/>
+        <w:t>5</w:t>
+      </w:r>
+      <w:r>
+        <w:rPr>
+          <w:rFonts w:hint="eastAsia"/>
+        </w:rPr>
+        <w:t xml:space="preserve"> </w:t>
+      </w:r>
+      <w:r>
+        <w:rPr>
+          <w:rFonts w:hint="eastAsia"/>
+        </w:rPr>
         <w:t>天车驱动</w:t>
       </w:r>
       <w:r>
@@ -7549,7 +7668,7 @@
         </w:rPr>
         <w:t>设计说明</w:t>
       </w:r>
-      <w:bookmarkEnd w:id="16"/>
+      <w:bookmarkEnd w:id="17"/>
     </w:p>
     <w:p>
       <w:pPr>
@@ -7607,10 +7726,10 @@
       </w:pPr>
       <w:r>
         <w:object w:dxaOrig="1314" w:dyaOrig="1306">
-          <v:shape id="_x0000_i1027" type="#_x0000_t75" style="width:95.25pt;height:94.5pt" o:ole="">
+          <v:shape id="_x0000_i1028" type="#_x0000_t75" style="width:95.25pt;height:94.5pt" o:ole="">
             <v:imagedata r:id="rId15" o:title=""/>
           </v:shape>
-          <o:OLEObject Type="Embed" ProgID="Visio.Drawing.11" ShapeID="_x0000_i1027" DrawAspect="Content" ObjectID="_1404216589" r:id="rId16"/>
+          <o:OLEObject Type="Embed" ProgID="Visio.Drawing.11" ShapeID="_x0000_i1028" DrawAspect="Content" ObjectID="_1404279169" r:id="rId16"/>
         </w:object>
       </w:r>
     </w:p>
@@ -7926,12 +8045,18 @@
       <w:pPr>
         <w:pStyle w:val="2"/>
       </w:pPr>
-      <w:bookmarkStart w:id="17" w:name="_Toc330473651"/>
-      <w:r>
-        <w:rPr>
-          <w:rFonts w:hint="eastAsia"/>
-        </w:rPr>
-        <w:t xml:space="preserve">5 </w:t>
+      <w:bookmarkStart w:id="18" w:name="_Toc330473651"/>
+      <w:r>
+        <w:rPr>
+          <w:rFonts w:hint="eastAsia"/>
+        </w:rPr>
+        <w:t>6</w:t>
+      </w:r>
+      <w:r>
+        <w:rPr>
+          <w:rFonts w:hint="eastAsia"/>
+        </w:rPr>
+        <w:t xml:space="preserve"> </w:t>
       </w:r>
       <w:r>
         <w:rPr>
@@ -7939,7 +8064,7 @@
         </w:rPr>
         <w:t>轨道驱动</w:t>
       </w:r>
-      <w:bookmarkEnd w:id="17"/>
+      <w:bookmarkEnd w:id="18"/>
     </w:p>
     <w:p>
       <w:pPr>
@@ -7987,12 +8112,18 @@
       <w:pPr>
         <w:pStyle w:val="2"/>
       </w:pPr>
-      <w:bookmarkStart w:id="18" w:name="_Toc330473652"/>
-      <w:r>
-        <w:rPr>
-          <w:rFonts w:hint="eastAsia"/>
-        </w:rPr>
-        <w:t xml:space="preserve">6 </w:t>
+      <w:bookmarkStart w:id="19" w:name="_Toc330473652"/>
+      <w:r>
+        <w:rPr>
+          <w:rFonts w:hint="eastAsia"/>
+        </w:rPr>
+        <w:t>7</w:t>
+      </w:r>
+      <w:r>
+        <w:rPr>
+          <w:rFonts w:hint="eastAsia"/>
+        </w:rPr>
+        <w:t xml:space="preserve"> </w:t>
       </w:r>
       <w:r>
         <w:rPr>
@@ -8006,7 +8137,7 @@
         </w:rPr>
         <w:t>驱动</w:t>
       </w:r>
-      <w:bookmarkEnd w:id="18"/>
+      <w:bookmarkEnd w:id="19"/>
     </w:p>
     <w:p>
       <w:pPr>
@@ -8074,10 +8205,10 @@
       </w:pPr>
       <w:r>
         <w:object w:dxaOrig="1394" w:dyaOrig="1306">
-          <v:shape id="_x0000_i1028" type="#_x0000_t75" style="width:102.75pt;height:96pt" o:ole="">
+          <v:shape id="_x0000_i1029" type="#_x0000_t75" style="width:102.75pt;height:96pt" o:ole="">
             <v:imagedata r:id="rId17" o:title=""/>
           </v:shape>
-          <o:OLEObject Type="Embed" ProgID="Visio.Drawing.11" ShapeID="_x0000_i1028" DrawAspect="Content" ObjectID="_1404216590" r:id="rId18"/>
+          <o:OLEObject Type="Embed" ProgID="Visio.Drawing.11" ShapeID="_x0000_i1029" DrawAspect="Content" ObjectID="_1404279170" r:id="rId18"/>
         </w:object>
       </w:r>
     </w:p>
@@ -8164,6 +8295,7 @@
                 <w:rFonts w:ascii="微软雅黑" w:eastAsia="微软雅黑" w:hAnsi="微软雅黑" w:hint="eastAsia"/>
                 <w:szCs w:val="21"/>
               </w:rPr>
+              <w:lastRenderedPageBreak/>
               <w:t>GetFoupInfo</w:t>
             </w:r>
             <w:proofErr w:type="spellEnd"/>
@@ -8388,7 +8520,7 @@
     <w:p>
       <w:pPr>
         <w:rPr>
-          <w:rFonts w:ascii="微软雅黑" w:eastAsia="微软雅黑" w:hAnsi="微软雅黑" w:cstheme="minorBidi" w:hint="eastAsia"/>
+          <w:rFonts w:ascii="微软雅黑" w:eastAsia="微软雅黑" w:hAnsi="微软雅黑" w:cstheme="minorBidi"/>
           <w:sz w:val="24"/>
           <w:szCs w:val="24"/>
         </w:rPr>
@@ -8398,13 +8530,18 @@
       <w:pPr>
         <w:pStyle w:val="2"/>
       </w:pPr>
-      <w:bookmarkStart w:id="19" w:name="_Toc330473653"/>
-      <w:r>
-        <w:rPr>
-          <w:rFonts w:hint="eastAsia"/>
-        </w:rPr>
-        <w:lastRenderedPageBreak/>
-        <w:t xml:space="preserve">7 </w:t>
+      <w:bookmarkStart w:id="20" w:name="_Toc330473653"/>
+      <w:r>
+        <w:rPr>
+          <w:rFonts w:hint="eastAsia"/>
+        </w:rPr>
+        <w:t>8</w:t>
+      </w:r>
+      <w:r>
+        <w:rPr>
+          <w:rFonts w:hint="eastAsia"/>
+        </w:rPr>
+        <w:t xml:space="preserve"> </w:t>
       </w:r>
       <w:r>
         <w:rPr>
@@ -8412,7 +8549,7 @@
         </w:rPr>
         <w:t>天车运动控制</w:t>
       </w:r>
-      <w:bookmarkEnd w:id="19"/>
+      <w:bookmarkEnd w:id="20"/>
     </w:p>
     <w:p>
       <w:pPr>
@@ -8468,33 +8605,22 @@
     <w:p>
       <w:pPr>
         <w:jc w:val="center"/>
-        <w:rPr>
-          <w:rFonts w:hint="eastAsia"/>
-        </w:rPr>
       </w:pPr>
       <w:r>
         <w:object w:dxaOrig="3558" w:dyaOrig="2653">
           <v:shape id="_x0000_i1030" type="#_x0000_t75" style="width:177.75pt;height:132.75pt" o:ole="">
             <v:imagedata r:id="rId19" o:title=""/>
           </v:shape>
-          <o:OLEObject Type="Embed" ProgID="Visio.Drawing.11" ShapeID="_x0000_i1030" DrawAspect="Content" ObjectID="_1404216591" r:id="rId20"/>
+          <o:OLEObject Type="Embed" ProgID="Visio.Drawing.11" ShapeID="_x0000_i1030" DrawAspect="Content" ObjectID="_1404279171" r:id="rId20"/>
         </w:object>
       </w:r>
     </w:p>
     <w:p>
       <w:pPr>
         <w:jc w:val="center"/>
-        <w:rPr>
-          <w:rFonts w:hint="eastAsia"/>
-        </w:rPr>
-      </w:pPr>
-    </w:p>
-    <w:p>
-      <w:pPr>
-        <w:rPr>
-          <w:rFonts w:hint="eastAsia"/>
-        </w:rPr>
-      </w:pPr>
+      </w:pPr>
+    </w:p>
+    <w:p>
       <w:r>
         <w:rPr>
           <w:rFonts w:hint="eastAsia"/>
@@ -8505,32 +8631,31 @@
     <w:p>
       <w:pPr>
         <w:jc w:val="center"/>
-        <w:rPr>
-          <w:rFonts w:hint="eastAsia"/>
-        </w:rPr>
       </w:pPr>
       <w:r>
         <w:object w:dxaOrig="5737" w:dyaOrig="7960">
           <v:shape id="_x0000_i1031" type="#_x0000_t75" style="width:286.5pt;height:398.25pt" o:ole="">
             <v:imagedata r:id="rId21" o:title=""/>
           </v:shape>
-          <o:OLEObject Type="Embed" ProgID="Visio.Drawing.11" ShapeID="_x0000_i1031" DrawAspect="Content" ObjectID="_1404216592" r:id="rId22"/>
+          <o:OLEObject Type="Embed" ProgID="Visio.Drawing.11" ShapeID="_x0000_i1031" DrawAspect="Content" ObjectID="_1404279172" r:id="rId22"/>
         </w:object>
       </w:r>
     </w:p>
     <w:p>
       <w:pPr>
         <w:pStyle w:val="2"/>
-        <w:rPr>
-          <w:rFonts w:hint="eastAsia"/>
-        </w:rPr>
-      </w:pPr>
-      <w:r>
-        <w:rPr>
-          <w:rFonts w:hint="eastAsia"/>
-        </w:rPr>
-        <w:lastRenderedPageBreak/>
-        <w:t xml:space="preserve">8 </w:t>
+      </w:pPr>
+      <w:r>
+        <w:rPr>
+          <w:rFonts w:hint="eastAsia"/>
+        </w:rPr>
+        <w:t>9</w:t>
+      </w:r>
+      <w:r>
+        <w:rPr>
+          <w:rFonts w:hint="eastAsia"/>
+        </w:rPr>
+        <w:t xml:space="preserve"> </w:t>
       </w:r>
       <w:r>
         <w:rPr>
@@ -8573,8 +8698,6 @@
         </w:rPr>
         <w:t>。</w:t>
       </w:r>
-      <w:bookmarkStart w:id="20" w:name="_GoBack"/>
-      <w:bookmarkEnd w:id="20"/>
     </w:p>
     <w:sectPr>
       <w:headerReference w:type="default" r:id="rId23"/>
@@ -8664,7 +8787,7 @@
         <w:kern w:val="0"/>
         <w:sz w:val="15"/>
       </w:rPr>
-      <w:t>9</w:t>
+      <w:t>6</w:t>
     </w:r>
     <w:r>
       <w:rPr>

</xml_diff>

<commit_message>
1, add uml model using vs2010
</commit_message>
<xml_diff>
--- a/doc/详细设计/MCS详细设计.docx
+++ b/doc/详细设计/MCS详细设计.docx
@@ -975,7 +975,7 @@
         <w:rPr>
           <w:noProof/>
         </w:rPr>
-        <w:instrText xml:space="preserve"> PAGEREF _Toc330473630 \h </w:instrText>
+        <w:instrText xml:space="preserve"> PAGEREF _Toc330539837 \h </w:instrText>
       </w:r>
       <w:r>
         <w:rPr>
@@ -1043,7 +1043,7 @@
         <w:rPr>
           <w:noProof/>
         </w:rPr>
-        <w:instrText xml:space="preserve"> PAGEREF _Toc330473631 \h </w:instrText>
+        <w:instrText xml:space="preserve"> PAGEREF _Toc330539838 \h </w:instrText>
       </w:r>
       <w:r>
         <w:rPr>
@@ -1111,7 +1111,7 @@
         <w:rPr>
           <w:noProof/>
         </w:rPr>
-        <w:instrText xml:space="preserve"> PAGEREF _Toc330473632 \h </w:instrText>
+        <w:instrText xml:space="preserve"> PAGEREF _Toc330539839 \h </w:instrText>
       </w:r>
       <w:r>
         <w:rPr>
@@ -1179,7 +1179,7 @@
         <w:rPr>
           <w:noProof/>
         </w:rPr>
-        <w:instrText xml:space="preserve"> PAGEREF _Toc330473633 \h </w:instrText>
+        <w:instrText xml:space="preserve"> PAGEREF _Toc330539840 \h </w:instrText>
       </w:r>
       <w:r>
         <w:rPr>
@@ -1247,7 +1247,7 @@
         <w:rPr>
           <w:noProof/>
         </w:rPr>
-        <w:instrText xml:space="preserve"> PAGEREF _Toc330473634 \h </w:instrText>
+        <w:instrText xml:space="preserve"> PAGEREF _Toc330539841 \h </w:instrText>
       </w:r>
       <w:r>
         <w:rPr>
@@ -1316,7 +1316,7 @@
         <w:rPr>
           <w:noProof/>
         </w:rPr>
-        <w:instrText xml:space="preserve"> PAGEREF _Toc330473635 \h </w:instrText>
+        <w:instrText xml:space="preserve"> PAGEREF _Toc330539842 \h </w:instrText>
       </w:r>
       <w:r>
         <w:rPr>
@@ -1398,7 +1398,7 @@
         <w:rPr>
           <w:noProof/>
         </w:rPr>
-        <w:instrText xml:space="preserve"> PAGEREF _Toc330473636 \h </w:instrText>
+        <w:instrText xml:space="preserve"> PAGEREF _Toc330539843 \h </w:instrText>
       </w:r>
       <w:r>
         <w:rPr>
@@ -1466,7 +1466,7 @@
         <w:rPr>
           <w:noProof/>
         </w:rPr>
-        <w:instrText xml:space="preserve"> PAGEREF _Toc330473637 \h </w:instrText>
+        <w:instrText xml:space="preserve"> PAGEREF _Toc330539844 \h </w:instrText>
       </w:r>
       <w:r>
         <w:rPr>
@@ -1534,7 +1534,7 @@
         <w:rPr>
           <w:noProof/>
         </w:rPr>
-        <w:instrText xml:space="preserve"> PAGEREF _Toc330473638 \h </w:instrText>
+        <w:instrText xml:space="preserve"> PAGEREF _Toc330539845 \h </w:instrText>
       </w:r>
       <w:r>
         <w:rPr>
@@ -1602,7 +1602,7 @@
         <w:rPr>
           <w:noProof/>
         </w:rPr>
-        <w:instrText xml:space="preserve"> PAGEREF _Toc330473639 \h </w:instrText>
+        <w:instrText xml:space="preserve"> PAGEREF _Toc330539846 \h </w:instrText>
       </w:r>
       <w:r>
         <w:rPr>
@@ -1620,686 +1620,6 @@
           <w:noProof/>
         </w:rPr>
         <w:t>6</w:t>
-      </w:r>
-      <w:r>
-        <w:rPr>
-          <w:noProof/>
-        </w:rPr>
-        <w:fldChar w:fldCharType="end"/>
-      </w:r>
-    </w:p>
-    <w:p>
-      <w:pPr>
-        <w:pStyle w:val="30"/>
-        <w:tabs>
-          <w:tab w:val="right" w:leader="dot" w:pos="8296"/>
-        </w:tabs>
-        <w:rPr>
-          <w:rFonts w:asciiTheme="minorHAnsi" w:eastAsiaTheme="minorEastAsia" w:hAnsiTheme="minorHAnsi" w:cstheme="minorBidi"/>
-          <w:noProof/>
-          <w:sz w:val="21"/>
-          <w:szCs w:val="22"/>
-        </w:rPr>
-      </w:pPr>
-      <w:r>
-        <w:rPr>
-          <w:noProof/>
-        </w:rPr>
-        <w:t xml:space="preserve">3.4 </w:t>
-      </w:r>
-      <w:r>
-        <w:rPr>
-          <w:rFonts w:hint="eastAsia"/>
-          <w:noProof/>
-        </w:rPr>
-        <w:t>输入项</w:t>
-      </w:r>
-      <w:r>
-        <w:rPr>
-          <w:noProof/>
-        </w:rPr>
-        <w:tab/>
-      </w:r>
-      <w:r>
-        <w:rPr>
-          <w:noProof/>
-        </w:rPr>
-        <w:fldChar w:fldCharType="begin"/>
-      </w:r>
-      <w:r>
-        <w:rPr>
-          <w:noProof/>
-        </w:rPr>
-        <w:instrText xml:space="preserve"> PAGEREF _Toc330473640 \h </w:instrText>
-      </w:r>
-      <w:r>
-        <w:rPr>
-          <w:noProof/>
-        </w:rPr>
-      </w:r>
-      <w:r>
-        <w:rPr>
-          <w:noProof/>
-        </w:rPr>
-        <w:fldChar w:fldCharType="separate"/>
-      </w:r>
-      <w:r>
-        <w:rPr>
-          <w:noProof/>
-        </w:rPr>
-        <w:t>6</w:t>
-      </w:r>
-      <w:r>
-        <w:rPr>
-          <w:noProof/>
-        </w:rPr>
-        <w:fldChar w:fldCharType="end"/>
-      </w:r>
-    </w:p>
-    <w:p>
-      <w:pPr>
-        <w:pStyle w:val="30"/>
-        <w:tabs>
-          <w:tab w:val="right" w:leader="dot" w:pos="8296"/>
-        </w:tabs>
-        <w:rPr>
-          <w:rFonts w:asciiTheme="minorHAnsi" w:eastAsiaTheme="minorEastAsia" w:hAnsiTheme="minorHAnsi" w:cstheme="minorBidi"/>
-          <w:noProof/>
-          <w:sz w:val="21"/>
-          <w:szCs w:val="22"/>
-        </w:rPr>
-      </w:pPr>
-      <w:r>
-        <w:rPr>
-          <w:noProof/>
-        </w:rPr>
-        <w:t xml:space="preserve">3.5 </w:t>
-      </w:r>
-      <w:r>
-        <w:rPr>
-          <w:rFonts w:hint="eastAsia"/>
-          <w:noProof/>
-        </w:rPr>
-        <w:t>输出项</w:t>
-      </w:r>
-      <w:r>
-        <w:rPr>
-          <w:noProof/>
-        </w:rPr>
-        <w:tab/>
-      </w:r>
-      <w:r>
-        <w:rPr>
-          <w:noProof/>
-        </w:rPr>
-        <w:fldChar w:fldCharType="begin"/>
-      </w:r>
-      <w:r>
-        <w:rPr>
-          <w:noProof/>
-        </w:rPr>
-        <w:instrText xml:space="preserve"> PAGEREF _Toc330473641 \h </w:instrText>
-      </w:r>
-      <w:r>
-        <w:rPr>
-          <w:noProof/>
-        </w:rPr>
-      </w:r>
-      <w:r>
-        <w:rPr>
-          <w:noProof/>
-        </w:rPr>
-        <w:fldChar w:fldCharType="separate"/>
-      </w:r>
-      <w:r>
-        <w:rPr>
-          <w:noProof/>
-        </w:rPr>
-        <w:t>7</w:t>
-      </w:r>
-      <w:r>
-        <w:rPr>
-          <w:noProof/>
-        </w:rPr>
-        <w:fldChar w:fldCharType="end"/>
-      </w:r>
-    </w:p>
-    <w:p>
-      <w:pPr>
-        <w:pStyle w:val="30"/>
-        <w:tabs>
-          <w:tab w:val="right" w:leader="dot" w:pos="8296"/>
-        </w:tabs>
-        <w:rPr>
-          <w:rFonts w:asciiTheme="minorHAnsi" w:eastAsiaTheme="minorEastAsia" w:hAnsiTheme="minorHAnsi" w:cstheme="minorBidi"/>
-          <w:noProof/>
-          <w:sz w:val="21"/>
-          <w:szCs w:val="22"/>
-        </w:rPr>
-      </w:pPr>
-      <w:r>
-        <w:rPr>
-          <w:noProof/>
-        </w:rPr>
-        <w:t xml:space="preserve">3.6 </w:t>
-      </w:r>
-      <w:r>
-        <w:rPr>
-          <w:rFonts w:hint="eastAsia"/>
-          <w:noProof/>
-        </w:rPr>
-        <w:t>算法</w:t>
-      </w:r>
-      <w:r>
-        <w:rPr>
-          <w:noProof/>
-        </w:rPr>
-        <w:tab/>
-      </w:r>
-      <w:r>
-        <w:rPr>
-          <w:noProof/>
-        </w:rPr>
-        <w:fldChar w:fldCharType="begin"/>
-      </w:r>
-      <w:r>
-        <w:rPr>
-          <w:noProof/>
-        </w:rPr>
-        <w:instrText xml:space="preserve"> PAGEREF _Toc330473642 \h </w:instrText>
-      </w:r>
-      <w:r>
-        <w:rPr>
-          <w:noProof/>
-        </w:rPr>
-      </w:r>
-      <w:r>
-        <w:rPr>
-          <w:noProof/>
-        </w:rPr>
-        <w:fldChar w:fldCharType="separate"/>
-      </w:r>
-      <w:r>
-        <w:rPr>
-          <w:noProof/>
-        </w:rPr>
-        <w:t>7</w:t>
-      </w:r>
-      <w:r>
-        <w:rPr>
-          <w:noProof/>
-        </w:rPr>
-        <w:fldChar w:fldCharType="end"/>
-      </w:r>
-    </w:p>
-    <w:p>
-      <w:pPr>
-        <w:pStyle w:val="30"/>
-        <w:tabs>
-          <w:tab w:val="right" w:leader="dot" w:pos="8296"/>
-        </w:tabs>
-        <w:rPr>
-          <w:rFonts w:asciiTheme="minorHAnsi" w:eastAsiaTheme="minorEastAsia" w:hAnsiTheme="minorHAnsi" w:cstheme="minorBidi"/>
-          <w:noProof/>
-          <w:sz w:val="21"/>
-          <w:szCs w:val="22"/>
-        </w:rPr>
-      </w:pPr>
-      <w:r>
-        <w:rPr>
-          <w:noProof/>
-        </w:rPr>
-        <w:t xml:space="preserve">3.7 </w:t>
-      </w:r>
-      <w:r>
-        <w:rPr>
-          <w:rFonts w:hint="eastAsia"/>
-          <w:noProof/>
-        </w:rPr>
-        <w:t>流程逻辑</w:t>
-      </w:r>
-      <w:r>
-        <w:rPr>
-          <w:noProof/>
-        </w:rPr>
-        <w:tab/>
-      </w:r>
-      <w:r>
-        <w:rPr>
-          <w:noProof/>
-        </w:rPr>
-        <w:fldChar w:fldCharType="begin"/>
-      </w:r>
-      <w:r>
-        <w:rPr>
-          <w:noProof/>
-        </w:rPr>
-        <w:instrText xml:space="preserve"> PAGEREF _Toc330473643 \h </w:instrText>
-      </w:r>
-      <w:r>
-        <w:rPr>
-          <w:noProof/>
-        </w:rPr>
-      </w:r>
-      <w:r>
-        <w:rPr>
-          <w:noProof/>
-        </w:rPr>
-        <w:fldChar w:fldCharType="separate"/>
-      </w:r>
-      <w:r>
-        <w:rPr>
-          <w:noProof/>
-        </w:rPr>
-        <w:t>7</w:t>
-      </w:r>
-      <w:r>
-        <w:rPr>
-          <w:noProof/>
-        </w:rPr>
-        <w:fldChar w:fldCharType="end"/>
-      </w:r>
-    </w:p>
-    <w:p>
-      <w:pPr>
-        <w:pStyle w:val="30"/>
-        <w:tabs>
-          <w:tab w:val="right" w:leader="dot" w:pos="8296"/>
-        </w:tabs>
-        <w:rPr>
-          <w:rFonts w:asciiTheme="minorHAnsi" w:eastAsiaTheme="minorEastAsia" w:hAnsiTheme="minorHAnsi" w:cstheme="minorBidi"/>
-          <w:noProof/>
-          <w:sz w:val="21"/>
-          <w:szCs w:val="22"/>
-        </w:rPr>
-      </w:pPr>
-      <w:r>
-        <w:rPr>
-          <w:noProof/>
-        </w:rPr>
-        <w:t xml:space="preserve">3.8 </w:t>
-      </w:r>
-      <w:r>
-        <w:rPr>
-          <w:rFonts w:hint="eastAsia"/>
-          <w:noProof/>
-        </w:rPr>
-        <w:t>接口</w:t>
-      </w:r>
-      <w:r>
-        <w:rPr>
-          <w:noProof/>
-        </w:rPr>
-        <w:tab/>
-      </w:r>
-      <w:r>
-        <w:rPr>
-          <w:noProof/>
-        </w:rPr>
-        <w:fldChar w:fldCharType="begin"/>
-      </w:r>
-      <w:r>
-        <w:rPr>
-          <w:noProof/>
-        </w:rPr>
-        <w:instrText xml:space="preserve"> PAGEREF _Toc330473644 \h </w:instrText>
-      </w:r>
-      <w:r>
-        <w:rPr>
-          <w:noProof/>
-        </w:rPr>
-      </w:r>
-      <w:r>
-        <w:rPr>
-          <w:noProof/>
-        </w:rPr>
-        <w:fldChar w:fldCharType="separate"/>
-      </w:r>
-      <w:r>
-        <w:rPr>
-          <w:noProof/>
-        </w:rPr>
-        <w:t>7</w:t>
-      </w:r>
-      <w:r>
-        <w:rPr>
-          <w:noProof/>
-        </w:rPr>
-        <w:fldChar w:fldCharType="end"/>
-      </w:r>
-    </w:p>
-    <w:p>
-      <w:pPr>
-        <w:pStyle w:val="30"/>
-        <w:tabs>
-          <w:tab w:val="right" w:leader="dot" w:pos="8296"/>
-        </w:tabs>
-        <w:rPr>
-          <w:rFonts w:asciiTheme="minorHAnsi" w:eastAsiaTheme="minorEastAsia" w:hAnsiTheme="minorHAnsi" w:cstheme="minorBidi"/>
-          <w:noProof/>
-          <w:sz w:val="21"/>
-          <w:szCs w:val="22"/>
-        </w:rPr>
-      </w:pPr>
-      <w:r>
-        <w:rPr>
-          <w:noProof/>
-        </w:rPr>
-        <w:t xml:space="preserve">3.9 </w:t>
-      </w:r>
-      <w:r>
-        <w:rPr>
-          <w:rFonts w:hint="eastAsia"/>
-          <w:noProof/>
-        </w:rPr>
-        <w:t>存储分配</w:t>
-      </w:r>
-      <w:r>
-        <w:rPr>
-          <w:noProof/>
-        </w:rPr>
-        <w:tab/>
-      </w:r>
-      <w:r>
-        <w:rPr>
-          <w:noProof/>
-        </w:rPr>
-        <w:fldChar w:fldCharType="begin"/>
-      </w:r>
-      <w:r>
-        <w:rPr>
-          <w:noProof/>
-        </w:rPr>
-        <w:instrText xml:space="preserve"> PAGEREF _Toc330473645 \h </w:instrText>
-      </w:r>
-      <w:r>
-        <w:rPr>
-          <w:noProof/>
-        </w:rPr>
-      </w:r>
-      <w:r>
-        <w:rPr>
-          <w:noProof/>
-        </w:rPr>
-        <w:fldChar w:fldCharType="separate"/>
-      </w:r>
-      <w:r>
-        <w:rPr>
-          <w:noProof/>
-        </w:rPr>
-        <w:t>7</w:t>
-      </w:r>
-      <w:r>
-        <w:rPr>
-          <w:noProof/>
-        </w:rPr>
-        <w:fldChar w:fldCharType="end"/>
-      </w:r>
-    </w:p>
-    <w:p>
-      <w:pPr>
-        <w:pStyle w:val="30"/>
-        <w:tabs>
-          <w:tab w:val="right" w:leader="dot" w:pos="8296"/>
-        </w:tabs>
-        <w:rPr>
-          <w:rFonts w:asciiTheme="minorHAnsi" w:eastAsiaTheme="minorEastAsia" w:hAnsiTheme="minorHAnsi" w:cstheme="minorBidi"/>
-          <w:noProof/>
-          <w:sz w:val="21"/>
-          <w:szCs w:val="22"/>
-        </w:rPr>
-      </w:pPr>
-      <w:r>
-        <w:rPr>
-          <w:noProof/>
-        </w:rPr>
-        <w:t xml:space="preserve">3.10 </w:t>
-      </w:r>
-      <w:r>
-        <w:rPr>
-          <w:rFonts w:hint="eastAsia"/>
-          <w:noProof/>
-        </w:rPr>
-        <w:t>注释设计</w:t>
-      </w:r>
-      <w:r>
-        <w:rPr>
-          <w:noProof/>
-        </w:rPr>
-        <w:tab/>
-      </w:r>
-      <w:r>
-        <w:rPr>
-          <w:noProof/>
-        </w:rPr>
-        <w:fldChar w:fldCharType="begin"/>
-      </w:r>
-      <w:r>
-        <w:rPr>
-          <w:noProof/>
-        </w:rPr>
-        <w:instrText xml:space="preserve"> PAGEREF _Toc330473646 \h </w:instrText>
-      </w:r>
-      <w:r>
-        <w:rPr>
-          <w:noProof/>
-        </w:rPr>
-      </w:r>
-      <w:r>
-        <w:rPr>
-          <w:noProof/>
-        </w:rPr>
-        <w:fldChar w:fldCharType="separate"/>
-      </w:r>
-      <w:r>
-        <w:rPr>
-          <w:noProof/>
-        </w:rPr>
-        <w:t>7</w:t>
-      </w:r>
-      <w:r>
-        <w:rPr>
-          <w:noProof/>
-        </w:rPr>
-        <w:fldChar w:fldCharType="end"/>
-      </w:r>
-    </w:p>
-    <w:p>
-      <w:pPr>
-        <w:pStyle w:val="30"/>
-        <w:tabs>
-          <w:tab w:val="right" w:leader="dot" w:pos="8296"/>
-        </w:tabs>
-        <w:rPr>
-          <w:rFonts w:asciiTheme="minorHAnsi" w:eastAsiaTheme="minorEastAsia" w:hAnsiTheme="minorHAnsi" w:cstheme="minorBidi"/>
-          <w:noProof/>
-          <w:sz w:val="21"/>
-          <w:szCs w:val="22"/>
-        </w:rPr>
-      </w:pPr>
-      <w:r>
-        <w:rPr>
-          <w:noProof/>
-        </w:rPr>
-        <w:t xml:space="preserve">3.11 </w:t>
-      </w:r>
-      <w:r>
-        <w:rPr>
-          <w:rFonts w:hint="eastAsia"/>
-          <w:noProof/>
-        </w:rPr>
-        <w:t>限制条件</w:t>
-      </w:r>
-      <w:r>
-        <w:rPr>
-          <w:noProof/>
-        </w:rPr>
-        <w:tab/>
-      </w:r>
-      <w:r>
-        <w:rPr>
-          <w:noProof/>
-        </w:rPr>
-        <w:fldChar w:fldCharType="begin"/>
-      </w:r>
-      <w:r>
-        <w:rPr>
-          <w:noProof/>
-        </w:rPr>
-        <w:instrText xml:space="preserve"> PAGEREF _Toc330473647 \h </w:instrText>
-      </w:r>
-      <w:r>
-        <w:rPr>
-          <w:noProof/>
-        </w:rPr>
-      </w:r>
-      <w:r>
-        <w:rPr>
-          <w:noProof/>
-        </w:rPr>
-        <w:fldChar w:fldCharType="separate"/>
-      </w:r>
-      <w:r>
-        <w:rPr>
-          <w:noProof/>
-        </w:rPr>
-        <w:t>7</w:t>
-      </w:r>
-      <w:r>
-        <w:rPr>
-          <w:noProof/>
-        </w:rPr>
-        <w:fldChar w:fldCharType="end"/>
-      </w:r>
-    </w:p>
-    <w:p>
-      <w:pPr>
-        <w:pStyle w:val="30"/>
-        <w:tabs>
-          <w:tab w:val="right" w:leader="dot" w:pos="8296"/>
-        </w:tabs>
-        <w:rPr>
-          <w:rFonts w:asciiTheme="minorHAnsi" w:eastAsiaTheme="minorEastAsia" w:hAnsiTheme="minorHAnsi" w:cstheme="minorBidi"/>
-          <w:noProof/>
-          <w:sz w:val="21"/>
-          <w:szCs w:val="22"/>
-        </w:rPr>
-      </w:pPr>
-      <w:r>
-        <w:rPr>
-          <w:noProof/>
-        </w:rPr>
-        <w:t xml:space="preserve">3.12 </w:t>
-      </w:r>
-      <w:r>
-        <w:rPr>
-          <w:rFonts w:hint="eastAsia"/>
-          <w:noProof/>
-        </w:rPr>
-        <w:t>测试计划</w:t>
-      </w:r>
-      <w:r>
-        <w:rPr>
-          <w:noProof/>
-        </w:rPr>
-        <w:tab/>
-      </w:r>
-      <w:r>
-        <w:rPr>
-          <w:noProof/>
-        </w:rPr>
-        <w:fldChar w:fldCharType="begin"/>
-      </w:r>
-      <w:r>
-        <w:rPr>
-          <w:noProof/>
-        </w:rPr>
-        <w:instrText xml:space="preserve"> PAGEREF _Toc330473648 \h </w:instrText>
-      </w:r>
-      <w:r>
-        <w:rPr>
-          <w:noProof/>
-        </w:rPr>
-      </w:r>
-      <w:r>
-        <w:rPr>
-          <w:noProof/>
-        </w:rPr>
-        <w:fldChar w:fldCharType="separate"/>
-      </w:r>
-      <w:r>
-        <w:rPr>
-          <w:noProof/>
-        </w:rPr>
-        <w:t>8</w:t>
-      </w:r>
-      <w:r>
-        <w:rPr>
-          <w:noProof/>
-        </w:rPr>
-        <w:fldChar w:fldCharType="end"/>
-      </w:r>
-    </w:p>
-    <w:p>
-      <w:pPr>
-        <w:pStyle w:val="30"/>
-        <w:tabs>
-          <w:tab w:val="right" w:leader="dot" w:pos="8296"/>
-        </w:tabs>
-        <w:rPr>
-          <w:rFonts w:asciiTheme="minorHAnsi" w:eastAsiaTheme="minorEastAsia" w:hAnsiTheme="minorHAnsi" w:cstheme="minorBidi"/>
-          <w:noProof/>
-          <w:sz w:val="21"/>
-          <w:szCs w:val="22"/>
-        </w:rPr>
-      </w:pPr>
-      <w:r>
-        <w:rPr>
-          <w:noProof/>
-        </w:rPr>
-        <w:t xml:space="preserve">3.13 </w:t>
-      </w:r>
-      <w:r>
-        <w:rPr>
-          <w:rFonts w:hint="eastAsia"/>
-          <w:noProof/>
-        </w:rPr>
-        <w:t>尚未解决的问题</w:t>
-      </w:r>
-      <w:r>
-        <w:rPr>
-          <w:noProof/>
-        </w:rPr>
-        <w:tab/>
-      </w:r>
-      <w:r>
-        <w:rPr>
-          <w:noProof/>
-        </w:rPr>
-        <w:fldChar w:fldCharType="begin"/>
-      </w:r>
-      <w:r>
-        <w:rPr>
-          <w:noProof/>
-        </w:rPr>
-        <w:instrText xml:space="preserve"> PAGEREF _Toc330473649 \h </w:instrText>
-      </w:r>
-      <w:r>
-        <w:rPr>
-          <w:noProof/>
-        </w:rPr>
-      </w:r>
-      <w:r>
-        <w:rPr>
-          <w:noProof/>
-        </w:rPr>
-        <w:fldChar w:fldCharType="separate"/>
-      </w:r>
-      <w:r>
-        <w:rPr>
-          <w:noProof/>
-        </w:rPr>
-        <w:t>8</w:t>
       </w:r>
       <w:r>
         <w:rPr>
@@ -2333,7 +1653,7 @@
           <w:rFonts w:hint="eastAsia"/>
           <w:noProof/>
         </w:rPr>
-        <w:t>天车驱动设计说明</w:t>
+        <w:t>用户权限管理</w:t>
       </w:r>
       <w:r>
         <w:rPr>
@@ -2351,7 +1671,7 @@
         <w:rPr>
           <w:noProof/>
         </w:rPr>
-        <w:instrText xml:space="preserve"> PAGEREF _Toc330473650 \h </w:instrText>
+        <w:instrText xml:space="preserve"> PAGEREF _Toc330539847 \h </w:instrText>
       </w:r>
       <w:r>
         <w:rPr>
@@ -2368,7 +1688,7 @@
         <w:rPr>
           <w:noProof/>
         </w:rPr>
-        <w:t>8</w:t>
+        <w:t>6</w:t>
       </w:r>
       <w:r>
         <w:rPr>
@@ -2402,7 +1722,7 @@
           <w:rFonts w:hint="eastAsia"/>
           <w:noProof/>
         </w:rPr>
-        <w:t>轨道驱动</w:t>
+        <w:t>天车驱动设计说明</w:t>
       </w:r>
       <w:r>
         <w:rPr>
@@ -2420,7 +1740,7 @@
         <w:rPr>
           <w:noProof/>
         </w:rPr>
-        <w:instrText xml:space="preserve"> PAGEREF _Toc330473651 \h </w:instrText>
+        <w:instrText xml:space="preserve"> PAGEREF _Toc330539848 \h </w:instrText>
       </w:r>
       <w:r>
         <w:rPr>
@@ -2437,7 +1757,7 @@
         <w:rPr>
           <w:noProof/>
         </w:rPr>
-        <w:t>8</w:t>
+        <w:t>7</w:t>
       </w:r>
       <w:r>
         <w:rPr>
@@ -2464,14 +1784,14 @@
         <w:rPr>
           <w:noProof/>
         </w:rPr>
-        <w:t>6 STOCK</w:t>
-      </w:r>
-      <w:r>
-        <w:rPr>
-          <w:rFonts w:hint="eastAsia"/>
-          <w:noProof/>
-        </w:rPr>
-        <w:t>驱动</w:t>
+        <w:t xml:space="preserve">6 </w:t>
+      </w:r>
+      <w:r>
+        <w:rPr>
+          <w:rFonts w:hint="eastAsia"/>
+          <w:noProof/>
+        </w:rPr>
+        <w:t>轨道驱动</w:t>
       </w:r>
       <w:r>
         <w:rPr>
@@ -2489,7 +1809,7 @@
         <w:rPr>
           <w:noProof/>
         </w:rPr>
-        <w:instrText xml:space="preserve"> PAGEREF _Toc330473652 \h </w:instrText>
+        <w:instrText xml:space="preserve"> PAGEREF _Toc330539849 \h </w:instrText>
       </w:r>
       <w:r>
         <w:rPr>
@@ -2506,7 +1826,7 @@
         <w:rPr>
           <w:noProof/>
         </w:rPr>
-        <w:t>9</w:t>
+        <w:t>8</w:t>
       </w:r>
       <w:r>
         <w:rPr>
@@ -2533,7 +1853,76 @@
         <w:rPr>
           <w:noProof/>
         </w:rPr>
-        <w:t xml:space="preserve">7 </w:t>
+        <w:t>7 STOCK</w:t>
+      </w:r>
+      <w:r>
+        <w:rPr>
+          <w:rFonts w:hint="eastAsia"/>
+          <w:noProof/>
+        </w:rPr>
+        <w:t>驱动</w:t>
+      </w:r>
+      <w:r>
+        <w:rPr>
+          <w:noProof/>
+        </w:rPr>
+        <w:tab/>
+      </w:r>
+      <w:r>
+        <w:rPr>
+          <w:noProof/>
+        </w:rPr>
+        <w:fldChar w:fldCharType="begin"/>
+      </w:r>
+      <w:r>
+        <w:rPr>
+          <w:noProof/>
+        </w:rPr>
+        <w:instrText xml:space="preserve"> PAGEREF _Toc330539850 \h </w:instrText>
+      </w:r>
+      <w:r>
+        <w:rPr>
+          <w:noProof/>
+        </w:rPr>
+      </w:r>
+      <w:r>
+        <w:rPr>
+          <w:noProof/>
+        </w:rPr>
+        <w:fldChar w:fldCharType="separate"/>
+      </w:r>
+      <w:r>
+        <w:rPr>
+          <w:noProof/>
+        </w:rPr>
+        <w:t>8</w:t>
+      </w:r>
+      <w:r>
+        <w:rPr>
+          <w:noProof/>
+        </w:rPr>
+        <w:fldChar w:fldCharType="end"/>
+      </w:r>
+    </w:p>
+    <w:p>
+      <w:pPr>
+        <w:pStyle w:val="20"/>
+        <w:tabs>
+          <w:tab w:val="right" w:leader="dot" w:pos="8296"/>
+        </w:tabs>
+        <w:rPr>
+          <w:rFonts w:asciiTheme="minorHAnsi" w:eastAsiaTheme="minorEastAsia" w:hAnsiTheme="minorHAnsi" w:cstheme="minorBidi"/>
+          <w:b w:val="0"/>
+          <w:noProof/>
+          <w:sz w:val="21"/>
+          <w:szCs w:val="22"/>
+        </w:rPr>
+      </w:pPr>
+      <w:r>
+        <w:rPr>
+          <w:noProof/>
+        </w:rPr>
+        <w:t xml:space="preserve">8 </w:t>
       </w:r>
       <w:r>
         <w:rPr>
@@ -2558,7 +1947,76 @@
         <w:rPr>
           <w:noProof/>
         </w:rPr>
-        <w:instrText xml:space="preserve"> PAGEREF _Toc330473653 \h </w:instrText>
+        <w:instrText xml:space="preserve"> PAGEREF _Toc330539851 \h </w:instrText>
+      </w:r>
+      <w:r>
+        <w:rPr>
+          <w:noProof/>
+        </w:rPr>
+      </w:r>
+      <w:r>
+        <w:rPr>
+          <w:noProof/>
+        </w:rPr>
+        <w:fldChar w:fldCharType="separate"/>
+      </w:r>
+      <w:r>
+        <w:rPr>
+          <w:noProof/>
+        </w:rPr>
+        <w:t>8</w:t>
+      </w:r>
+      <w:r>
+        <w:rPr>
+          <w:noProof/>
+        </w:rPr>
+        <w:fldChar w:fldCharType="end"/>
+      </w:r>
+    </w:p>
+    <w:p>
+      <w:pPr>
+        <w:pStyle w:val="20"/>
+        <w:tabs>
+          <w:tab w:val="right" w:leader="dot" w:pos="8296"/>
+        </w:tabs>
+        <w:rPr>
+          <w:rFonts w:asciiTheme="minorHAnsi" w:eastAsiaTheme="minorEastAsia" w:hAnsiTheme="minorHAnsi" w:cstheme="minorBidi"/>
+          <w:b w:val="0"/>
+          <w:noProof/>
+          <w:sz w:val="21"/>
+          <w:szCs w:val="22"/>
+        </w:rPr>
+      </w:pPr>
+      <w:r>
+        <w:rPr>
+          <w:noProof/>
+        </w:rPr>
+        <w:t xml:space="preserve">9 </w:t>
+      </w:r>
+      <w:r>
+        <w:rPr>
+          <w:rFonts w:hint="eastAsia"/>
+          <w:noProof/>
+        </w:rPr>
+        <w:t>路径计算</w:t>
+      </w:r>
+      <w:r>
+        <w:rPr>
+          <w:noProof/>
+        </w:rPr>
+        <w:tab/>
+      </w:r>
+      <w:r>
+        <w:rPr>
+          <w:noProof/>
+        </w:rPr>
+        <w:fldChar w:fldCharType="begin"/>
+      </w:r>
+      <w:r>
+        <w:rPr>
+          <w:noProof/>
+        </w:rPr>
+        <w:instrText xml:space="preserve"> PAGEREF _Toc330539852 \h </w:instrText>
       </w:r>
       <w:r>
         <w:rPr>
@@ -2634,7 +2092,7 @@
         <w:pStyle w:val="2"/>
       </w:pPr>
       <w:bookmarkStart w:id="0" w:name="_Toc436445617"/>
-      <w:bookmarkStart w:id="1" w:name="_Toc330473630"/>
+      <w:bookmarkStart w:id="1" w:name="_Toc330539837"/>
       <w:r>
         <w:rPr>
           <w:rFonts w:hint="eastAsia"/>
@@ -2656,7 +2114,7 @@
         <w:pStyle w:val="3"/>
       </w:pPr>
       <w:bookmarkStart w:id="2" w:name="_Toc436445618"/>
-      <w:bookmarkStart w:id="3" w:name="_Toc330473631"/>
+      <w:bookmarkStart w:id="3" w:name="_Toc330539838"/>
       <w:r>
         <w:rPr>
           <w:rFonts w:hint="eastAsia"/>
@@ -2709,7 +2167,7 @@
       <w:pPr>
         <w:pStyle w:val="3"/>
       </w:pPr>
-      <w:bookmarkStart w:id="4" w:name="_Toc330473632"/>
+      <w:bookmarkStart w:id="4" w:name="_Toc330539839"/>
       <w:bookmarkStart w:id="5" w:name="_Toc436445619"/>
       <w:r>
         <w:rPr>
@@ -2844,7 +2302,7 @@
       <w:pPr>
         <w:pStyle w:val="3"/>
       </w:pPr>
-      <w:bookmarkStart w:id="6" w:name="_Toc330473633"/>
+      <w:bookmarkStart w:id="6" w:name="_Toc330539840"/>
       <w:r>
         <w:rPr>
           <w:rFonts w:hint="eastAsia"/>
@@ -3340,7 +2798,7 @@
       <w:pPr>
         <w:pStyle w:val="3"/>
       </w:pPr>
-      <w:bookmarkStart w:id="7" w:name="_Toc330473634"/>
+      <w:bookmarkStart w:id="7" w:name="_Toc330539841"/>
       <w:r>
         <w:rPr>
           <w:rFonts w:hint="eastAsia"/>
@@ -3514,7 +2972,7 @@
         <w:pStyle w:val="2"/>
       </w:pPr>
       <w:bookmarkStart w:id="8" w:name="_Toc436445620"/>
-      <w:bookmarkStart w:id="9" w:name="_Toc330473635"/>
+      <w:bookmarkStart w:id="9" w:name="_Toc330539842"/>
       <w:r>
         <w:rPr>
           <w:rFonts w:hint="eastAsia"/>
@@ -3551,42 +3009,46 @@
     <w:p>
       <w:pPr>
         <w:pStyle w:val="a8"/>
-        <w:ind w:left="840" w:firstLineChars="0" w:firstLine="0"/>
-        <w:rPr>
-          <w:rFonts w:asciiTheme="minorEastAsia" w:hAnsiTheme="minorEastAsia"/>
+        <w:spacing w:line="360" w:lineRule="auto"/>
+        <w:ind w:left="420" w:firstLineChars="0"/>
+        <w:rPr>
           <w:szCs w:val="21"/>
         </w:rPr>
       </w:pPr>
       <w:bookmarkStart w:id="10" w:name="_Toc436445624"/>
       <w:r>
         <w:rPr>
-          <w:rFonts w:asciiTheme="minorEastAsia" w:hAnsiTheme="minorEastAsia" w:hint="eastAsia"/>
-          <w:szCs w:val="21"/>
-        </w:rPr>
-        <w:t>MCS软件功能如下图所示：</w:t>
+          <w:rFonts w:hint="eastAsia"/>
+          <w:szCs w:val="21"/>
+        </w:rPr>
+        <w:t>MCS</w:t>
+      </w:r>
+      <w:r>
+        <w:rPr>
+          <w:rFonts w:hint="eastAsia"/>
+          <w:szCs w:val="21"/>
+        </w:rPr>
+        <w:t>软件功能如下图所示：</w:t>
       </w:r>
     </w:p>
     <w:p>
       <w:pPr>
         <w:pStyle w:val="a8"/>
-        <w:ind w:left="840" w:firstLineChars="0" w:firstLine="0"/>
-        <w:rPr>
-          <w:b/>
-          <w:sz w:val="28"/>
-          <w:szCs w:val="28"/>
-        </w:rPr>
-      </w:pPr>
-      <w:r>
-        <w:rPr>
-          <w:b/>
-          <w:noProof/>
-          <w:sz w:val="28"/>
-          <w:szCs w:val="28"/>
+        <w:spacing w:line="360" w:lineRule="auto"/>
+        <w:ind w:left="420" w:firstLineChars="0"/>
+        <w:rPr>
+          <w:szCs w:val="21"/>
+        </w:rPr>
+      </w:pPr>
+      <w:r>
+        <w:rPr>
+          <w:noProof/>
+          <w:szCs w:val="21"/>
         </w:rPr>
         <mc:AlternateContent>
           <mc:Choice Requires="wps">
             <w:drawing>
-              <wp:anchor distT="0" distB="0" distL="114300" distR="114300" simplePos="0" relativeHeight="251659264" behindDoc="0" locked="0" layoutInCell="1" allowOverlap="1" wp14:anchorId="6303ADF6" wp14:editId="1F3598C0">
+              <wp:anchor distT="0" distB="0" distL="114300" distR="114300" simplePos="0" relativeHeight="251659264" behindDoc="0" locked="0" layoutInCell="1" allowOverlap="1" wp14:anchorId="3F524A37" wp14:editId="52F5E3B7">
                 <wp:simplePos x="0" y="0"/>
                 <wp:positionH relativeFrom="column">
                   <wp:posOffset>1449070</wp:posOffset>
@@ -3676,15 +3138,13 @@
       </w:r>
       <w:r>
         <w:rPr>
-          <w:b/>
-          <w:noProof/>
-          <w:sz w:val="28"/>
-          <w:szCs w:val="28"/>
+          <w:noProof/>
+          <w:szCs w:val="21"/>
         </w:rPr>
         <mc:AlternateContent>
           <mc:Choice Requires="wps">
             <w:drawing>
-              <wp:anchor distT="0" distB="0" distL="114300" distR="114300" simplePos="0" relativeHeight="251661312" behindDoc="0" locked="0" layoutInCell="1" allowOverlap="1" wp14:anchorId="6631C42E" wp14:editId="1E400F06">
+              <wp:anchor distT="0" distB="0" distL="114300" distR="114300" simplePos="0" relativeHeight="251661312" behindDoc="0" locked="0" layoutInCell="1" allowOverlap="1" wp14:anchorId="3E2DD380" wp14:editId="7F179E2D">
                 <wp:simplePos x="0" y="0"/>
                 <wp:positionH relativeFrom="column">
                   <wp:posOffset>4093845</wp:posOffset>
@@ -3770,15 +3230,13 @@
       </w:r>
       <w:r>
         <w:rPr>
-          <w:b/>
-          <w:noProof/>
-          <w:sz w:val="28"/>
-          <w:szCs w:val="28"/>
+          <w:noProof/>
+          <w:szCs w:val="21"/>
         </w:rPr>
         <mc:AlternateContent>
           <mc:Choice Requires="wps">
             <w:drawing>
-              <wp:anchor distT="0" distB="0" distL="114300" distR="114300" simplePos="0" relativeHeight="251660288" behindDoc="0" locked="0" layoutInCell="1" allowOverlap="1" wp14:anchorId="1A8D2BC1" wp14:editId="34D44509">
+              <wp:anchor distT="0" distB="0" distL="114300" distR="114300" simplePos="0" relativeHeight="251660288" behindDoc="0" locked="0" layoutInCell="1" allowOverlap="1" wp14:anchorId="481C2BE5" wp14:editId="7BCCBA4B">
                 <wp:simplePos x="0" y="0"/>
                 <wp:positionH relativeFrom="column">
                   <wp:posOffset>2919730</wp:posOffset>
@@ -3865,15 +3323,13 @@
       <w:r>
         <w:rPr>
           <w:rFonts w:hint="eastAsia"/>
-          <w:b/>
-          <w:noProof/>
-          <w:sz w:val="28"/>
-          <w:szCs w:val="28"/>
+          <w:noProof/>
+          <w:szCs w:val="21"/>
         </w:rPr>
         <mc:AlternateContent>
           <mc:Choice Requires="wpc">
             <w:drawing>
-              <wp:inline distT="0" distB="0" distL="0" distR="0" wp14:anchorId="4E692D68" wp14:editId="33FFBF08">
+              <wp:inline distT="0" distB="0" distL="0" distR="0" wp14:anchorId="7813C1BC" wp14:editId="28FC381E">
                 <wp:extent cx="5271715" cy="4993419"/>
                 <wp:effectExtent l="0" t="0" r="0" b="0"/>
                 <wp:docPr id="29" name="画布 29"/>
@@ -4030,6 +3486,9 @@
                         <wps:txbx>
                           <w:txbxContent>
                             <w:p>
+                              <w:pPr>
+                                <w:jc w:val="center"/>
+                              </w:pPr>
                               <w:r>
                                 <w:rPr>
                                   <w:rFonts w:hint="eastAsia"/>
@@ -5724,6 +5183,9 @@
                   <v:textbox>
                     <w:txbxContent>
                       <w:p>
+                        <w:pPr>
+                          <w:jc w:val="center"/>
+                        </w:pPr>
                         <w:r>
                           <w:rPr>
                             <w:rFonts w:hint="eastAsia"/>
@@ -6910,10 +6372,29 @@
       </w:pPr>
       <w:r>
         <w:object w:dxaOrig="7231" w:dyaOrig="9747">
+          <v:shapetype id="_x0000_t75" coordsize="21600,21600" o:spt="75" o:preferrelative="t" path="m@4@5l@4@11@9@11@9@5xe" filled="f" stroked="f">
+            <v:stroke joinstyle="miter"/>
+            <v:formulas>
+              <v:f eqn="if lineDrawn pixelLineWidth 0"/>
+              <v:f eqn="sum @0 1 0"/>
+              <v:f eqn="sum 0 0 @1"/>
+              <v:f eqn="prod @2 1 2"/>
+              <v:f eqn="prod @3 21600 pixelWidth"/>
+              <v:f eqn="prod @3 21600 pixelHeight"/>
+              <v:f eqn="sum @0 0 1"/>
+              <v:f eqn="prod @6 1 2"/>
+              <v:f eqn="prod @7 21600 pixelWidth"/>
+              <v:f eqn="sum @8 21600 0"/>
+              <v:f eqn="prod @7 21600 pixelHeight"/>
+              <v:f eqn="sum @10 21600 0"/>
+            </v:formulas>
+            <v:path o:extrusionok="f" gradientshapeok="t" o:connecttype="rect"/>
+            <o:lock v:ext="edit" aspectratio="t"/>
+          </v:shapetype>
           <v:shape id="_x0000_i1025" type="#_x0000_t75" style="width:361.5pt;height:487.5pt" o:ole="">
             <v:imagedata r:id="rId9" o:title=""/>
           </v:shape>
-          <o:OLEObject Type="Embed" ProgID="Visio.Drawing.11" ShapeID="_x0000_i1025" DrawAspect="Content" ObjectID="_1404281003" r:id="rId10"/>
+          <o:OLEObject Type="Embed" ProgID="Visio.Drawing.11" ShapeID="_x0000_i1025" DrawAspect="Content" ObjectID="_1404303210" r:id="rId10"/>
         </w:object>
       </w:r>
     </w:p>
@@ -6926,7 +6407,7 @@
       <w:pPr>
         <w:pStyle w:val="2"/>
       </w:pPr>
-      <w:bookmarkStart w:id="11" w:name="_Toc330473636"/>
+      <w:bookmarkStart w:id="11" w:name="_Toc330539843"/>
       <w:r>
         <w:t>3</w:t>
       </w:r>
@@ -6962,7 +6443,7 @@
       <w:pPr>
         <w:pStyle w:val="3"/>
       </w:pPr>
-      <w:bookmarkStart w:id="13" w:name="_Toc330473637"/>
+      <w:bookmarkStart w:id="13" w:name="_Toc330539844"/>
       <w:r>
         <w:t>3.1</w:t>
       </w:r>
@@ -7002,7 +6483,7 @@
       <w:pPr>
         <w:pStyle w:val="3"/>
       </w:pPr>
-      <w:bookmarkStart w:id="14" w:name="_Toc330473638"/>
+      <w:bookmarkStart w:id="14" w:name="_Toc330539845"/>
       <w:r>
         <w:lastRenderedPageBreak/>
         <w:t>3.</w:t>
@@ -7167,7 +6648,7 @@
           <v:shape id="_x0000_i1026" type="#_x0000_t75" style="width:414.75pt;height:280.5pt" o:ole="">
             <v:imagedata r:id="rId11" o:title=""/>
           </v:shape>
-          <o:OLEObject Type="Embed" ProgID="Visio.Drawing.11" ShapeID="_x0000_i1026" DrawAspect="Content" ObjectID="_1404281004" r:id="rId12"/>
+          <o:OLEObject Type="Embed" ProgID="Visio.Drawing.11" ShapeID="_x0000_i1026" DrawAspect="Content" ObjectID="_1404303211" r:id="rId12"/>
         </w:object>
       </w:r>
     </w:p>
@@ -7273,7 +6754,7 @@
           <v:shape id="_x0000_i1027" type="#_x0000_t75" style="width:415.5pt;height:258pt" o:ole="">
             <v:imagedata r:id="rId13" o:title=""/>
           </v:shape>
-          <o:OLEObject Type="Embed" ProgID="Visio.Drawing.11" ShapeID="_x0000_i1027" DrawAspect="Content" ObjectID="_1404281005" r:id="rId14"/>
+          <o:OLEObject Type="Embed" ProgID="Visio.Drawing.11" ShapeID="_x0000_i1027" DrawAspect="Content" ObjectID="_1404303212" r:id="rId14"/>
         </w:object>
       </w:r>
     </w:p>
@@ -7425,7 +6906,7 @@
       <w:pPr>
         <w:pStyle w:val="3"/>
       </w:pPr>
-      <w:bookmarkStart w:id="15" w:name="_Toc330473639"/>
+      <w:bookmarkStart w:id="15" w:name="_Toc330539846"/>
       <w:r>
         <w:t>3.</w:t>
       </w:r>
@@ -7489,6 +6970,7 @@
       <w:pPr>
         <w:pStyle w:val="2"/>
       </w:pPr>
+      <w:bookmarkStart w:id="16" w:name="_Toc330539847"/>
       <w:r>
         <w:rPr>
           <w:rFonts w:hint="eastAsia"/>
@@ -7501,13 +6983,11 @@
         </w:rPr>
         <w:t>用户权限管理</w:t>
       </w:r>
+      <w:bookmarkEnd w:id="16"/>
     </w:p>
     <w:p>
       <w:pPr>
         <w:pStyle w:val="a0"/>
-        <w:rPr>
-          <w:rFonts w:hint="eastAsia"/>
-        </w:rPr>
       </w:pPr>
       <w:r>
         <w:rPr>
@@ -7636,25 +7116,19 @@
     <w:p>
       <w:pPr>
         <w:pStyle w:val="a0"/>
-        <w:rPr>
-          <w:rFonts w:hint="eastAsia"/>
-        </w:rPr>
       </w:pPr>
     </w:p>
     <w:p>
       <w:pPr>
         <w:pStyle w:val="a0"/>
         <w:jc w:val="center"/>
-        <w:rPr>
-          <w:rFonts w:hint="eastAsia"/>
-        </w:rPr>
       </w:pPr>
       <w:r>
         <w:object w:dxaOrig="4433" w:dyaOrig="3251">
-          <v:shape id="_x0000_i1033" type="#_x0000_t75" style="width:222pt;height:162.75pt" o:ole="">
+          <v:shape id="_x0000_i1028" type="#_x0000_t75" style="width:222pt;height:162.75pt" o:ole="">
             <v:imagedata r:id="rId15" o:title=""/>
           </v:shape>
-          <o:OLEObject Type="Embed" ProgID="Visio.Drawing.11" ShapeID="_x0000_i1033" DrawAspect="Content" ObjectID="_1404281006" r:id="rId16"/>
+          <o:OLEObject Type="Embed" ProgID="Visio.Drawing.11" ShapeID="_x0000_i1028" DrawAspect="Content" ObjectID="_1404303213" r:id="rId16"/>
         </w:object>
       </w:r>
     </w:p>
@@ -7665,10 +7139,10 @@
       </w:pPr>
       <w:r>
         <w:object w:dxaOrig="7434" w:dyaOrig="5686">
-          <v:shape id="_x0000_i1032" type="#_x0000_t75" style="width:372pt;height:284.25pt" o:ole="">
+          <v:shape id="_x0000_i1029" type="#_x0000_t75" style="width:372pt;height:284.25pt" o:ole="">
             <v:imagedata r:id="rId17" o:title=""/>
           </v:shape>
-          <o:OLEObject Type="Embed" ProgID="Visio.Drawing.11" ShapeID="_x0000_i1032" DrawAspect="Content" ObjectID="_1404281007" r:id="rId18"/>
+          <o:OLEObject Type="Embed" ProgID="Visio.Drawing.11" ShapeID="_x0000_i1029" DrawAspect="Content" ObjectID="_1404303214" r:id="rId18"/>
         </w:object>
       </w:r>
     </w:p>
@@ -7676,7 +7150,7 @@
       <w:pPr>
         <w:pStyle w:val="2"/>
       </w:pPr>
-      <w:bookmarkStart w:id="16" w:name="_Toc330473650"/>
+      <w:bookmarkStart w:id="17" w:name="_Toc330539848"/>
       <w:r>
         <w:rPr>
           <w:rFonts w:hint="eastAsia"/>
@@ -7701,8 +7175,6 @@
         </w:rPr>
         <w:t>设计说明</w:t>
       </w:r>
-      <w:bookmarkStart w:id="17" w:name="_GoBack"/>
-      <w:bookmarkEnd w:id="16"/>
       <w:bookmarkEnd w:id="17"/>
     </w:p>
     <w:p>
@@ -7761,10 +7233,10 @@
       </w:pPr>
       <w:r>
         <w:object w:dxaOrig="1314" w:dyaOrig="1306">
-          <v:shape id="_x0000_i1028" type="#_x0000_t75" style="width:95.25pt;height:94.5pt" o:ole="">
+          <v:shape id="_x0000_i1030" type="#_x0000_t75" style="width:95.25pt;height:94.5pt" o:ole="">
             <v:imagedata r:id="rId19" o:title=""/>
           </v:shape>
-          <o:OLEObject Type="Embed" ProgID="Visio.Drawing.11" ShapeID="_x0000_i1028" DrawAspect="Content" ObjectID="_1404281008" r:id="rId20"/>
+          <o:OLEObject Type="Embed" ProgID="Visio.Drawing.11" ShapeID="_x0000_i1030" DrawAspect="Content" ObjectID="_1404303215" r:id="rId20"/>
         </w:object>
       </w:r>
     </w:p>
@@ -8081,7 +7553,7 @@
       <w:pPr>
         <w:pStyle w:val="2"/>
       </w:pPr>
-      <w:bookmarkStart w:id="18" w:name="_Toc330473651"/>
+      <w:bookmarkStart w:id="18" w:name="_Toc330539849"/>
       <w:r>
         <w:rPr>
           <w:rFonts w:hint="eastAsia"/>
@@ -8148,7 +7620,7 @@
       <w:pPr>
         <w:pStyle w:val="2"/>
       </w:pPr>
-      <w:bookmarkStart w:id="19" w:name="_Toc330473652"/>
+      <w:bookmarkStart w:id="19" w:name="_Toc330539850"/>
       <w:r>
         <w:rPr>
           <w:rFonts w:hint="eastAsia"/>
@@ -8241,10 +7713,10 @@
       </w:pPr>
       <w:r>
         <w:object w:dxaOrig="1394" w:dyaOrig="1306">
-          <v:shape id="_x0000_i1029" type="#_x0000_t75" style="width:102.75pt;height:96pt" o:ole="">
+          <v:shape id="_x0000_i1031" type="#_x0000_t75" style="width:102.75pt;height:96pt" o:ole="">
             <v:imagedata r:id="rId21" o:title=""/>
           </v:shape>
-          <o:OLEObject Type="Embed" ProgID="Visio.Drawing.11" ShapeID="_x0000_i1029" DrawAspect="Content" ObjectID="_1404281009" r:id="rId22"/>
+          <o:OLEObject Type="Embed" ProgID="Visio.Drawing.11" ShapeID="_x0000_i1031" DrawAspect="Content" ObjectID="_1404303216" r:id="rId22"/>
         </w:object>
       </w:r>
     </w:p>
@@ -8565,7 +8037,7 @@
       <w:pPr>
         <w:pStyle w:val="2"/>
       </w:pPr>
-      <w:bookmarkStart w:id="20" w:name="_Toc330473653"/>
+      <w:bookmarkStart w:id="20" w:name="_Toc330539851"/>
       <w:r>
         <w:rPr>
           <w:rFonts w:hint="eastAsia"/>
@@ -8643,10 +8115,10 @@
       </w:pPr>
       <w:r>
         <w:object w:dxaOrig="3558" w:dyaOrig="2653">
-          <v:shape id="_x0000_i1030" type="#_x0000_t75" style="width:177.75pt;height:132.75pt" o:ole="">
+          <v:shape id="_x0000_i1032" type="#_x0000_t75" style="width:177.75pt;height:132.75pt" o:ole="">
             <v:imagedata r:id="rId23" o:title=""/>
           </v:shape>
-          <o:OLEObject Type="Embed" ProgID="Visio.Drawing.11" ShapeID="_x0000_i1030" DrawAspect="Content" ObjectID="_1404281010" r:id="rId24"/>
+          <o:OLEObject Type="Embed" ProgID="Visio.Drawing.11" ShapeID="_x0000_i1032" DrawAspect="Content" ObjectID="_1404303217" r:id="rId24"/>
         </w:object>
       </w:r>
     </w:p>
@@ -8666,20 +8138,31 @@
     <w:p>
       <w:pPr>
         <w:jc w:val="center"/>
+        <w:rPr>
+          <w:rFonts w:hint="eastAsia"/>
+        </w:rPr>
       </w:pPr>
       <w:r>
         <w:object w:dxaOrig="5737" w:dyaOrig="7960">
-          <v:shape id="_x0000_i1031" type="#_x0000_t75" style="width:286.5pt;height:398.25pt" o:ole="">
+          <v:shape id="_x0000_i1033" type="#_x0000_t75" style="width:286.5pt;height:398.25pt" o:ole="">
             <v:imagedata r:id="rId25" o:title=""/>
           </v:shape>
-          <o:OLEObject Type="Embed" ProgID="Visio.Drawing.11" ShapeID="_x0000_i1031" DrawAspect="Content" ObjectID="_1404281011" r:id="rId26"/>
+          <o:OLEObject Type="Embed" ProgID="Visio.Drawing.11" ShapeID="_x0000_i1033" DrawAspect="Content" ObjectID="_1404303218" r:id="rId26"/>
         </w:object>
       </w:r>
     </w:p>
     <w:p>
       <w:pPr>
+        <w:jc w:val="center"/>
+      </w:pPr>
+      <w:bookmarkStart w:id="21" w:name="_GoBack"/>
+      <w:bookmarkEnd w:id="21"/>
+    </w:p>
+    <w:p>
+      <w:pPr>
         <w:pStyle w:val="2"/>
       </w:pPr>
+      <w:bookmarkStart w:id="22" w:name="_Toc330539852"/>
       <w:r>
         <w:rPr>
           <w:rFonts w:hint="eastAsia"/>
@@ -8698,17 +8181,29 @@
         </w:rPr>
         <w:t>路径计算</w:t>
       </w:r>
+      <w:bookmarkEnd w:id="22"/>
     </w:p>
     <w:p>
       <w:pPr>
         <w:pStyle w:val="a0"/>
-      </w:pPr>
-      <w:r>
-        <w:rPr>
-          <w:rFonts w:hint="eastAsia"/>
-        </w:rPr>
-        <w:t>路径计算模块可依据传送指令对在线的小车进行调度分配，决定由哪个小车从哪取</w:t>
-      </w:r>
+        <w:rPr>
+          <w:rFonts w:hint="eastAsia"/>
+        </w:rPr>
+      </w:pPr>
+      <w:r>
+        <w:rPr>
+          <w:rFonts w:hint="eastAsia"/>
+        </w:rPr>
+        <w:t>路径计算模块可依据传送指令对在线的小车进行调度分配，决定由哪个小车</w:t>
+      </w:r>
+      <w:proofErr w:type="gramStart"/>
+      <w:r>
+        <w:rPr>
+          <w:rFonts w:hint="eastAsia"/>
+        </w:rPr>
+        <w:t>从哪取</w:t>
+      </w:r>
+      <w:proofErr w:type="gramEnd"/>
       <w:r>
         <w:rPr>
           <w:rFonts w:hint="eastAsia"/>
@@ -8733,6 +8228,11 @@
         </w:rPr>
         <w:t>。</w:t>
       </w:r>
+    </w:p>
+    <w:p>
+      <w:pPr>
+        <w:pStyle w:val="a0"/>
+      </w:pPr>
     </w:p>
     <w:sectPr>
       <w:headerReference w:type="default" r:id="rId27"/>
@@ -8822,7 +8322,7 @@
         <w:kern w:val="0"/>
         <w:sz w:val="15"/>
       </w:rPr>
-      <w:t>7</w:t>
+      <w:t>9</w:t>
     </w:r>
     <w:r>
       <w:rPr>
@@ -9590,6 +9090,32 @@
       </w:tblCellMar>
     </w:tblPr>
   </w:style>
+  <w:style w:type="paragraph" w:styleId="ab">
+    <w:name w:val="Balloon Text"/>
+    <w:basedOn w:val="a"/>
+    <w:link w:val="Char"/>
+    <w:uiPriority w:val="99"/>
+    <w:semiHidden/>
+    <w:unhideWhenUsed/>
+    <w:rsid w:val="001D70FE"/>
+    <w:rPr>
+      <w:sz w:val="18"/>
+      <w:szCs w:val="18"/>
+    </w:rPr>
+  </w:style>
+  <w:style w:type="character" w:customStyle="1" w:styleId="Char">
+    <w:name w:val="批注框文本 Char"/>
+    <w:basedOn w:val="a1"/>
+    <w:link w:val="ab"/>
+    <w:uiPriority w:val="99"/>
+    <w:semiHidden/>
+    <w:rsid w:val="001D70FE"/>
+    <w:rPr>
+      <w:kern w:val="2"/>
+      <w:sz w:val="18"/>
+      <w:szCs w:val="18"/>
+    </w:rPr>
+  </w:style>
 </w:styles>
 </file>
 
@@ -10018,6 +9544,32 @@
       </w:tblCellMar>
     </w:tblPr>
   </w:style>
+  <w:style w:type="paragraph" w:styleId="ab">
+    <w:name w:val="Balloon Text"/>
+    <w:basedOn w:val="a"/>
+    <w:link w:val="Char"/>
+    <w:uiPriority w:val="99"/>
+    <w:semiHidden/>
+    <w:unhideWhenUsed/>
+    <w:rsid w:val="001D70FE"/>
+    <w:rPr>
+      <w:sz w:val="18"/>
+      <w:szCs w:val="18"/>
+    </w:rPr>
+  </w:style>
+  <w:style w:type="character" w:customStyle="1" w:styleId="Char">
+    <w:name w:val="批注框文本 Char"/>
+    <w:basedOn w:val="a1"/>
+    <w:link w:val="ab"/>
+    <w:uiPriority w:val="99"/>
+    <w:semiHidden/>
+    <w:rsid w:val="001D70FE"/>
+    <w:rPr>
+      <w:kern w:val="2"/>
+      <w:sz w:val="18"/>
+      <w:szCs w:val="18"/>
+    </w:rPr>
+  </w:style>
 </w:styles>
 </file>
 

</xml_diff>